<commit_message>
Make corretion in CV
</commit_message>
<xml_diff>
--- a/DS_CV.docx
+++ b/DS_CV.docx
@@ -773,9 +773,9 @@
         </w:rPr>
         <w:drawing>
           <wp:inline distT="0" distB="0" distL="0" distR="0">
-            <wp:extent cx="2404358" cy="2600325"/>
-            <wp:effectExtent l="19050" t="0" r="0" b="0"/>
-            <wp:docPr id="6" name="Рисунок 5" descr="v3.jpg"/>
+            <wp:extent cx="2468524" cy="2669721"/>
+            <wp:effectExtent l="19050" t="0" r="7976" b="0"/>
+            <wp:docPr id="1" name="Рисунок 0" descr="v4.jpg"/>
             <wp:cNvGraphicFramePr>
               <a:graphicFrameLocks xmlns:a="http://schemas.openxmlformats.org/drawingml/2006/main" noChangeAspect="1"/>
             </wp:cNvGraphicFramePr>
@@ -783,7 +783,7 @@
               <a:graphicData uri="http://schemas.openxmlformats.org/drawingml/2006/picture">
                 <pic:pic xmlns:pic="http://schemas.openxmlformats.org/drawingml/2006/picture">
                   <pic:nvPicPr>
-                    <pic:cNvPr id="0" name="v3.jpg"/>
+                    <pic:cNvPr id="0" name="v4.jpg"/>
                     <pic:cNvPicPr/>
                   </pic:nvPicPr>
                   <pic:blipFill>
@@ -795,7 +795,7 @@
                   <pic:spPr>
                     <a:xfrm>
                       <a:off x="0" y="0"/>
-                      <a:ext cx="2412494" cy="2609124"/>
+                      <a:ext cx="2468524" cy="2669721"/>
                     </a:xfrm>
                     <a:prstGeom prst="rect">
                       <a:avLst/>
@@ -831,6 +831,7 @@
           <w:color w:val="FFC000"/>
           <w:sz w:val="24"/>
           <w:szCs w:val="24"/>
+          <w:lang w:val="ru-RU"/>
         </w:rPr>
       </w:pPr>
     </w:p>
@@ -3196,6 +3197,16 @@
               </w:rPr>
               <w:t>MSU. Faculty of Biology</w:t>
             </w:r>
+            <w:r>
+              <w:rPr>
+                <w:rFonts w:ascii="Tahoma" w:hAnsi="Tahoma" w:cs="Tahoma"/>
+                <w:color w:val="595959"/>
+                <w:sz w:val="18"/>
+                <w:szCs w:val="18"/>
+                <w:lang w:val="en-US"/>
+              </w:rPr>
+              <w:t xml:space="preserve">. </w:t>
+            </w:r>
           </w:p>
         </w:tc>
       </w:tr>
@@ -3331,7 +3342,7 @@
                 <w:color w:val="595959"/>
                 <w:sz w:val="18"/>
                 <w:szCs w:val="18"/>
-                <w:lang w:val="ru-RU"/>
+                <w:lang w:val="en-US"/>
               </w:rPr>
             </w:pPr>
             <w:r>
@@ -3465,7 +3476,61 @@
                 <w:sz w:val="18"/>
                 <w:szCs w:val="18"/>
               </w:rPr>
-              <w:t>Project work - Research on classification</w:t>
+              <w:t xml:space="preserve">Project work for Laboratory for Neurophysiology and </w:t>
+            </w:r>
+            <w:proofErr w:type="spellStart"/>
+            <w:r>
+              <w:rPr>
+                <w:rStyle w:val="hps"/>
+                <w:rFonts w:ascii="Tahoma" w:hAnsi="Tahoma" w:cs="Tahoma"/>
+                <w:color w:val="595959"/>
+                <w:sz w:val="18"/>
+                <w:szCs w:val="18"/>
+              </w:rPr>
+              <w:t>Neuro</w:t>
+            </w:r>
+            <w:proofErr w:type="spellEnd"/>
+            <w:r>
+              <w:rPr>
+                <w:rStyle w:val="hps"/>
+                <w:rFonts w:ascii="Tahoma" w:hAnsi="Tahoma" w:cs="Tahoma"/>
+                <w:color w:val="595959"/>
+                <w:sz w:val="18"/>
+                <w:szCs w:val="18"/>
+              </w:rPr>
+              <w:t>-Computer Interfaces (</w:t>
+            </w:r>
+            <w:proofErr w:type="spellStart"/>
+            <w:r>
+              <w:rPr>
+                <w:rStyle w:val="hps"/>
+                <w:rFonts w:ascii="Tahoma" w:hAnsi="Tahoma" w:cs="Tahoma"/>
+                <w:color w:val="595959"/>
+                <w:sz w:val="18"/>
+                <w:szCs w:val="18"/>
+              </w:rPr>
+              <w:t>prof</w:t>
+            </w:r>
+            <w:proofErr w:type="spellEnd"/>
+            <w:r>
+              <w:rPr>
+                <w:rStyle w:val="hps"/>
+                <w:rFonts w:ascii="Tahoma" w:hAnsi="Tahoma" w:cs="Tahoma"/>
+                <w:color w:val="595959"/>
+                <w:sz w:val="18"/>
+                <w:szCs w:val="18"/>
+              </w:rPr>
+              <w:t>. A. Kaplan)</w:t>
+            </w:r>
+            <w:r>
+              <w:rPr>
+                <w:rStyle w:val="hps"/>
+                <w:rFonts w:ascii="Tahoma" w:hAnsi="Tahoma" w:cs="Tahoma"/>
+                <w:color w:val="595959"/>
+                <w:sz w:val="18"/>
+                <w:szCs w:val="18"/>
+              </w:rPr>
+              <w:t xml:space="preserve"> - Research on classification</w:t>
             </w:r>
             <w:r>
               <w:rPr>
@@ -4211,48 +4276,7 @@
                 <w:sz w:val="18"/>
                 <w:szCs w:val="18"/>
               </w:rPr>
-              <w:t>Project-</w:t>
-            </w:r>
-            <w:r>
-              <w:rPr>
-                <w:rStyle w:val="hps"/>
-                <w:rFonts w:ascii="Tahoma" w:hAnsi="Tahoma" w:cs="Tahoma"/>
-                <w:color w:val="595959"/>
-                <w:sz w:val="18"/>
-                <w:szCs w:val="18"/>
-              </w:rPr>
-              <w:t xml:space="preserve">company created for project management in the </w:t>
-            </w:r>
-            <w:r>
-              <w:rPr>
-                <w:rStyle w:val="hps"/>
-                <w:rFonts w:ascii="Tahoma" w:hAnsi="Tahoma" w:cs="Tahoma"/>
-                <w:color w:val="595959"/>
-                <w:sz w:val="18"/>
-                <w:szCs w:val="18"/>
-                <w:lang w:val="en-US"/>
-              </w:rPr>
-              <w:t xml:space="preserve">two fields: </w:t>
-            </w:r>
-            <w:r>
-              <w:rPr>
-                <w:rStyle w:val="hps"/>
-                <w:rFonts w:ascii="Tahoma" w:hAnsi="Tahoma" w:cs="Tahoma"/>
-                <w:color w:val="595959"/>
-                <w:sz w:val="18"/>
-                <w:szCs w:val="18"/>
-              </w:rPr>
-              <w:t>field of web development and BI</w:t>
-            </w:r>
-            <w:r>
-              <w:rPr>
-                <w:rStyle w:val="hps"/>
-                <w:rFonts w:ascii="Tahoma" w:hAnsi="Tahoma" w:cs="Tahoma"/>
-                <w:color w:val="595959"/>
-                <w:sz w:val="18"/>
-                <w:szCs w:val="18"/>
-              </w:rPr>
-              <w:t xml:space="preserve"> consulting</w:t>
+              <w:t>The project company was created to conduct projects in two areas: web development and BI consulting.</w:t>
             </w:r>
           </w:p>
         </w:tc>
@@ -11805,7 +11829,7 @@
                       <w:sz w:val="16"/>
                       <w:szCs w:val="16"/>
                     </w:rPr>
-                    <w:t>7</w:t>
+                    <w:t>3</w:t>
                   </w:r>
                   <w:r>
                     <w:rPr>
@@ -15444,7 +15468,7 @@
 </file>
 
 <file path=customXml/itemProps1.xml><?xml version="1.0" encoding="utf-8"?>
-<ds:datastoreItem xmlns:ds="http://schemas.openxmlformats.org/officeDocument/2006/customXml" ds:itemID="{1219BE60-B0ED-4F73-B134-6EF4AF6B7080}">
+<ds:datastoreItem xmlns:ds="http://schemas.openxmlformats.org/officeDocument/2006/customXml" ds:itemID="{588AB12A-BD6F-4785-8CEE-FEF781A153E3}">
   <ds:schemaRefs>
     <ds:schemaRef ds:uri="http://schemas.openxmlformats.org/officeDocument/2006/bibliography"/>
   </ds:schemaRefs>

</xml_diff>